<commit_message>
feedback on ironman mlr handout
</commit_message>
<xml_diff>
--- a/triathlon_womens_ironman/Regression Module/Regression_Inference_MLR_Key.docx
+++ b/triathlon_womens_ironman/Regression Module/Regression_Inference_MLR_Key.docx
@@ -6,6 +6,7 @@
       <w:r>
         <w:br/>
       </w:r>
+      <w:commentRangeStart w:id="0"/>
       <w:r>
         <w:t xml:space="preserve">The dataset </w:t>
       </w:r>
@@ -31,7 +32,18 @@
         <w:t xml:space="preserve"> </w:t>
       </w:r>
       <w:r>
-        <w:t xml:space="preserve">contains data on female finishers of the Lake Placid Ironman Triathlon from 2002 to 2021. The motivation </w:t>
+        <w:t xml:space="preserve">contains data on female finishers of the Lake Placid Ironman Triathlon from 2002 to 2021. </w:t>
+      </w:r>
+      <w:commentRangeEnd w:id="0"/>
+      <w:r>
+        <w:rPr>
+          <w:rStyle w:val="CommentReference"/>
+        </w:rPr>
+        <w:commentReference w:id="0"/>
+      </w:r>
+      <w:commentRangeStart w:id="1"/>
+      <w:r>
+        <w:t xml:space="preserve">The motivation </w:t>
       </w:r>
       <w:r>
         <w:t>for this data analysis is</w:t>
@@ -49,7 +61,20 @@
         <w:t xml:space="preserve"> in order to gain insights into the performance patterns of the athletes</w:t>
       </w:r>
       <w:r>
-        <w:t>. .  For this activity, we will specifically focus on times from Canadian finishers in the years 2018 and 2019.</w:t>
+        <w:t>.</w:t>
+      </w:r>
+      <w:r>
+        <w:t xml:space="preserve"> </w:t>
+      </w:r>
+      <w:commentRangeEnd w:id="1"/>
+      <w:r>
+        <w:rPr>
+          <w:rStyle w:val="CommentReference"/>
+        </w:rPr>
+        <w:commentReference w:id="1"/>
+      </w:r>
+      <w:r>
+        <w:t>For this activity, we will specifically focus on times from Canadian finishers in the years 2018 and 2019.</w:t>
       </w:r>
     </w:p>
     <w:p>
@@ -167,8 +192,19 @@
           <w:numId w:val="4"/>
         </w:numPr>
       </w:pPr>
-      <w:r>
-        <w:t>Examine residual plots for this model. Do you have any concerns about the appropriateness of this linear model?</w:t>
+      <w:commentRangeStart w:id="2"/>
+      <w:r>
+        <w:t>Examine residual plots for this model.</w:t>
+      </w:r>
+      <w:commentRangeEnd w:id="2"/>
+      <w:r>
+        <w:rPr>
+          <w:rStyle w:val="CommentReference"/>
+        </w:rPr>
+        <w:commentReference w:id="2"/>
+      </w:r>
+      <w:r>
+        <w:t xml:space="preserve"> Do you have any concerns about the appropriateness of this linear model?</w:t>
       </w:r>
     </w:p>
     <w:p>
@@ -790,7 +826,6 @@
                               <w:br/>
                             </w:r>
                             <w:proofErr w:type="spellStart"/>
-                            <w:proofErr w:type="gramStart"/>
                             <w:r>
                               <w:rPr>
                                 <w:color w:val="FF0000"/>
@@ -798,7 +833,6 @@
                               <w:t>df</w:t>
                             </w:r>
                             <w:proofErr w:type="spellEnd"/>
-                            <w:proofErr w:type="gramEnd"/>
                             <w:r>
                               <w:rPr>
                                 <w:color w:val="FF0000"/>
@@ -1092,13 +1126,7 @@
                               <w:rPr>
                                 <w:color w:val="FF0000"/>
                               </w:rPr>
-                              <w:t xml:space="preserve">Step </w:t>
-                            </w:r>
-                            <w:r>
-                              <w:rPr>
-                                <w:color w:val="FF0000"/>
-                              </w:rPr>
-                              <w:t>4: Conclusion</w:t>
+                              <w:t>Step 4: Conclusion</w:t>
                             </w:r>
                             <w:r>
                               <w:rPr>
@@ -1289,35 +1317,7 @@
               <w:rFonts w:ascii="Cambria Math" w:hAnsi="Cambria Math"/>
               <w:color w:val="FF0000"/>
             </w:rPr>
-            <m:t xml:space="preserve">= </m:t>
-          </m:r>
-          <m:r>
-            <w:rPr>
-              <w:rFonts w:ascii="Cambria Math" w:hAnsi="Cambria Math"/>
-              <w:color w:val="FF0000"/>
-            </w:rPr>
-            <m:t>12.2</m:t>
-          </m:r>
-          <m:r>
-            <w:rPr>
-              <w:rFonts w:ascii="Cambria Math" w:hAnsi="Cambria Math"/>
-              <w:color w:val="FF0000"/>
-            </w:rPr>
-            <m:t>+</m:t>
-          </m:r>
-          <m:r>
-            <w:rPr>
-              <w:rFonts w:ascii="Cambria Math" w:hAnsi="Cambria Math"/>
-              <w:color w:val="FF0000"/>
-            </w:rPr>
-            <m:t>3.579</m:t>
-          </m:r>
-          <m:r>
-            <w:rPr>
-              <w:rFonts w:ascii="Cambria Math" w:hAnsi="Cambria Math"/>
-              <w:color w:val="FF0000"/>
-            </w:rPr>
-            <m:t>(</m:t>
+            <m:t>= 12.2+3.579(</m:t>
           </m:r>
           <m:r>
             <m:rPr>
@@ -1327,17 +1327,7 @@
               <w:rFonts w:ascii="Cambria Math" w:hAnsi="Cambria Math"/>
               <w:color w:val="FF0000"/>
             </w:rPr>
-            <m:t>Swim</m:t>
-          </m:r>
-          <m:r>
-            <m:rPr>
-              <m:sty m:val="p"/>
-            </m:rPr>
-            <w:rPr>
-              <w:rFonts w:ascii="Cambria Math" w:hAnsi="Cambria Math"/>
-              <w:color w:val="FF0000"/>
-            </w:rPr>
-            <m:t>Time</m:t>
+            <m:t>SwimTime</m:t>
           </m:r>
           <m:r>
             <w:rPr>
@@ -1992,7 +1982,6 @@
                               <w:br/>
                             </w:r>
                             <w:proofErr w:type="spellStart"/>
-                            <w:proofErr w:type="gramStart"/>
                             <w:r>
                               <w:rPr>
                                 <w:color w:val="FF0000"/>
@@ -2000,7 +1989,6 @@
                               <w:t>df</w:t>
                             </w:r>
                             <w:proofErr w:type="spellEnd"/>
-                            <w:proofErr w:type="gramEnd"/>
                             <w:r>
                               <w:rPr>
                                 <w:color w:val="FF0000"/>
@@ -2134,8 +2122,6 @@
       <w:r>
         <w:br/>
       </w:r>
-      <w:bookmarkStart w:id="0" w:name="_GoBack"/>
-      <w:bookmarkEnd w:id="0"/>
     </w:p>
     <w:p/>
     <w:p/>
@@ -2345,18 +2331,10 @@
         <w:t>.</w:t>
       </w:r>
       <w:r>
-        <w:t xml:space="preserve"> (</w:t>
-      </w:r>
-      <w:proofErr w:type="gramStart"/>
-      <w:r>
-        <w:t>i</w:t>
-      </w:r>
-      <w:r>
-        <w:t>n</w:t>
-      </w:r>
-      <w:proofErr w:type="gramEnd"/>
-      <w:r>
-        <w:t xml:space="preserve"> minutes</w:t>
+        <w:t xml:space="preserve"> (i</w:t>
+      </w:r>
+      <w:r>
+        <w:t>n minutes</w:t>
       </w:r>
       <w:r>
         <w:t xml:space="preserve">) in the model as predictors of </w:t>
@@ -2474,6 +2452,7 @@
           <w:numId w:val="4"/>
         </w:numPr>
       </w:pPr>
+      <w:commentRangeStart w:id="3"/>
       <w:r>
         <w:t xml:space="preserve">Predict the </w:t>
       </w:r>
@@ -2491,6 +2470,13 @@
       </w:r>
       <w:r>
         <w:t>Bike Time of 385 minutes and a Swim time of 71 minutes</w:t>
+      </w:r>
+      <w:commentRangeEnd w:id="3"/>
+      <w:r>
+        <w:rPr>
+          <w:rStyle w:val="CommentReference"/>
+        </w:rPr>
+        <w:commentReference w:id="3"/>
       </w:r>
     </w:p>
     <w:p>
@@ -2615,7 +2601,18 @@
         <w:t>Contrast the output from this multiple linear regression model with the output from Models 1 and 2. What differences do you notice?</w:t>
       </w:r>
       <w:r>
-        <w:t xml:space="preserve"> Why might this be?</w:t>
+        <w:t xml:space="preserve"> </w:t>
+      </w:r>
+      <w:commentRangeStart w:id="4"/>
+      <w:r>
+        <w:t>Why might this be?</w:t>
+      </w:r>
+      <w:commentRangeEnd w:id="4"/>
+      <w:r>
+        <w:rPr>
+          <w:rStyle w:val="CommentReference"/>
+        </w:rPr>
+        <w:commentReference w:id="4"/>
       </w:r>
     </w:p>
     <w:p>
@@ -2643,6 +2640,54 @@
         </w:rPr>
         <w:br/>
         <w:t>Sample Response: The biggest difference from the new output is that Swim Time is no longer significant, but when it was in a model by itself, it was a useful predictor. Possible reasons for this is that Swimming and Biking are also correlated with one another, so you only need one of them to predict Run Times, and Bike Times just happens to do a better job.</w:t>
+      </w:r>
+    </w:p>
+    <w:p>
+      <w:pPr>
+        <w:pStyle w:val="ListParagraph"/>
+        <w:numPr>
+          <w:ilvl w:val="0"/>
+          <w:numId w:val="4"/>
+        </w:numPr>
+        <w:rPr>
+          <w:color w:val="FF0000"/>
+          <w:highlight w:val="yellow"/>
+        </w:rPr>
+      </w:pPr>
+      <w:bookmarkStart w:id="5" w:name="_GoBack"/>
+      <w:bookmarkEnd w:id="5"/>
+      <w:r>
+        <w:rPr>
+          <w:color w:val="FF0000"/>
+          <w:highlight w:val="yellow"/>
+        </w:rPr>
+        <w:t>Which model would you recommend using and why?</w:t>
+      </w:r>
+    </w:p>
+    <w:p>
+      <w:pPr>
+        <w:pStyle w:val="ListParagraph"/>
+        <w:ind w:left="360"/>
+        <w:rPr>
+          <w:color w:val="FF0000"/>
+          <w:highlight w:val="yellow"/>
+        </w:rPr>
+      </w:pPr>
+    </w:p>
+    <w:p>
+      <w:pPr>
+        <w:pStyle w:val="ListParagraph"/>
+        <w:ind w:left="360"/>
+        <w:rPr>
+          <w:color w:val="FF0000"/>
+        </w:rPr>
+      </w:pPr>
+      <w:r>
+        <w:rPr>
+          <w:color w:val="FF0000"/>
+          <w:highlight w:val="yellow"/>
+        </w:rPr>
+        <w:t>Answers will likely involve comparing R-Squared and/or significance values.</w:t>
       </w:r>
     </w:p>
     <w:p>
@@ -2693,7 +2738,7 @@
                     <pic:cNvPicPr/>
                   </pic:nvPicPr>
                   <pic:blipFill rotWithShape="1">
-                    <a:blip r:embed="rId7">
+                    <a:blip r:embed="rId9">
                       <a:extLst>
                         <a:ext uri="{28A0092B-C50C-407E-A947-70E740481C1C}">
                           <a14:useLocalDpi xmlns:a14="http://schemas.microsoft.com/office/drawing/2010/main" val="0"/>
@@ -2791,7 +2836,7 @@
                     <pic:cNvPicPr/>
                   </pic:nvPicPr>
                   <pic:blipFill rotWithShape="1">
-                    <a:blip r:embed="rId8">
+                    <a:blip r:embed="rId10">
                       <a:extLst>
                         <a:ext uri="{28A0092B-C50C-407E-A947-70E740481C1C}">
                           <a14:useLocalDpi xmlns:a14="http://schemas.microsoft.com/office/drawing/2010/main" val="0"/>
@@ -2858,7 +2903,7 @@
                     <pic:cNvPicPr/>
                   </pic:nvPicPr>
                   <pic:blipFill rotWithShape="1">
-                    <a:blip r:embed="rId9">
+                    <a:blip r:embed="rId11">
                       <a:extLst>
                         <a:ext uri="{28A0092B-C50C-407E-A947-70E740481C1C}">
                           <a14:useLocalDpi xmlns:a14="http://schemas.microsoft.com/office/drawing/2010/main" val="0"/>
@@ -2911,7 +2956,7 @@
                     <pic:cNvPicPr/>
                   </pic:nvPicPr>
                   <pic:blipFill rotWithShape="1">
-                    <a:blip r:embed="rId10"/>
+                    <a:blip r:embed="rId12"/>
                     <a:srcRect t="24319"/>
                     <a:stretch/>
                   </pic:blipFill>
@@ -2980,7 +3025,7 @@
                     <pic:cNvPicPr/>
                   </pic:nvPicPr>
                   <pic:blipFill rotWithShape="1">
-                    <a:blip r:embed="rId11">
+                    <a:blip r:embed="rId13">
                       <a:extLst>
                         <a:ext uri="{28A0092B-C50C-407E-A947-70E740481C1C}">
                           <a14:useLocalDpi xmlns:a14="http://schemas.microsoft.com/office/drawing/2010/main" val="0"/>
@@ -3148,7 +3193,7 @@
                     <pic:cNvPicPr/>
                   </pic:nvPicPr>
                   <pic:blipFill rotWithShape="1">
-                    <a:blip r:embed="rId12">
+                    <a:blip r:embed="rId14">
                       <a:extLst>
                         <a:ext uri="{28A0092B-C50C-407E-A947-70E740481C1C}">
                           <a14:useLocalDpi xmlns:a14="http://schemas.microsoft.com/office/drawing/2010/main" val="0"/>
@@ -3215,7 +3260,7 @@
                     <pic:cNvPicPr/>
                   </pic:nvPicPr>
                   <pic:blipFill rotWithShape="1">
-                    <a:blip r:embed="rId13">
+                    <a:blip r:embed="rId15">
                       <a:extLst>
                         <a:ext uri="{28A0092B-C50C-407E-A947-70E740481C1C}">
                           <a14:useLocalDpi xmlns:a14="http://schemas.microsoft.com/office/drawing/2010/main" val="0"/>
@@ -3295,7 +3340,7 @@
                     <pic:cNvPicPr/>
                   </pic:nvPicPr>
                   <pic:blipFill rotWithShape="1">
-                    <a:blip r:embed="rId14">
+                    <a:blip r:embed="rId16">
                       <a:extLst>
                         <a:ext uri="{28A0092B-C50C-407E-A947-70E740481C1C}">
                           <a14:useLocalDpi xmlns:a14="http://schemas.microsoft.com/office/drawing/2010/main" val="0"/>
@@ -3369,7 +3414,7 @@
                     <pic:cNvPicPr/>
                   </pic:nvPicPr>
                   <pic:blipFill rotWithShape="1">
-                    <a:blip r:embed="rId15">
+                    <a:blip r:embed="rId17">
                       <a:extLst>
                         <a:ext uri="{28A0092B-C50C-407E-A947-70E740481C1C}">
                           <a14:useLocalDpi xmlns:a14="http://schemas.microsoft.com/office/drawing/2010/main" val="0"/>
@@ -3457,7 +3502,7 @@
                     <pic:cNvPicPr/>
                   </pic:nvPicPr>
                   <pic:blipFill rotWithShape="1">
-                    <a:blip r:embed="rId16">
+                    <a:blip r:embed="rId18">
                       <a:extLst>
                         <a:ext uri="{28A0092B-C50C-407E-A947-70E740481C1C}">
                           <a14:useLocalDpi xmlns:a14="http://schemas.microsoft.com/office/drawing/2010/main" val="0"/>
@@ -3623,7 +3668,7 @@
                     <pic:cNvPicPr/>
                   </pic:nvPicPr>
                   <pic:blipFill rotWithShape="1">
-                    <a:blip r:embed="rId17">
+                    <a:blip r:embed="rId19">
                       <a:extLst>
                         <a:ext uri="{28A0092B-C50C-407E-A947-70E740481C1C}">
                           <a14:useLocalDpi xmlns:a14="http://schemas.microsoft.com/office/drawing/2010/main" val="0"/>
@@ -3703,7 +3748,7 @@
                     <pic:cNvPicPr/>
                   </pic:nvPicPr>
                   <pic:blipFill rotWithShape="1">
-                    <a:blip r:embed="rId18">
+                    <a:blip r:embed="rId20">
                       <a:extLst>
                         <a:ext uri="{28A0092B-C50C-407E-A947-70E740481C1C}">
                           <a14:useLocalDpi xmlns:a14="http://schemas.microsoft.com/office/drawing/2010/main" val="0"/>
@@ -3777,7 +3822,7 @@
                     <pic:cNvPicPr/>
                   </pic:nvPicPr>
                   <pic:blipFill rotWithShape="1">
-                    <a:blip r:embed="rId19">
+                    <a:blip r:embed="rId21">
                       <a:extLst>
                         <a:ext uri="{28A0092B-C50C-407E-A947-70E740481C1C}">
                           <a14:useLocalDpi xmlns:a14="http://schemas.microsoft.com/office/drawing/2010/main" val="0"/>
@@ -3844,7 +3889,7 @@
                     <pic:cNvPicPr/>
                   </pic:nvPicPr>
                   <pic:blipFill rotWithShape="1">
-                    <a:blip r:embed="rId20">
+                    <a:blip r:embed="rId22">
                       <a:extLst>
                         <a:ext uri="{28A0092B-C50C-407E-A947-70E740481C1C}">
                           <a14:useLocalDpi xmlns:a14="http://schemas.microsoft.com/office/drawing/2010/main" val="0"/>
@@ -3925,7 +3970,7 @@
                     <pic:cNvPicPr/>
                   </pic:nvPicPr>
                   <pic:blipFill rotWithShape="1">
-                    <a:blip r:embed="rId21">
+                    <a:blip r:embed="rId23">
                       <a:extLst>
                         <a:ext uri="{28A0092B-C50C-407E-A947-70E740481C1C}">
                           <a14:useLocalDpi xmlns:a14="http://schemas.microsoft.com/office/drawing/2010/main" val="0"/>
@@ -3966,7 +4011,7 @@
       </w:r>
     </w:p>
     <w:sectPr>
-      <w:headerReference w:type="default" r:id="rId22"/>
+      <w:headerReference w:type="default" r:id="rId24"/>
       <w:pgSz w:w="12240" w:h="15840"/>
       <w:pgMar w:top="720" w:right="720" w:bottom="720" w:left="720" w:header="720" w:footer="720" w:gutter="0"/>
       <w:cols w:space="720"/>
@@ -3974,6 +4019,101 @@
     </w:sectPr>
   </w:body>
 </w:document>
+</file>
+
+<file path=word/comments.xml><?xml version="1.0" encoding="utf-8"?>
+<w:comments xmlns:wpc="http://schemas.microsoft.com/office/word/2010/wordprocessingCanvas" xmlns:cx="http://schemas.microsoft.com/office/drawing/2014/chartex" xmlns:cx1="http://schemas.microsoft.com/office/drawing/2015/9/8/chartex" xmlns:mc="http://schemas.openxmlformats.org/markup-compatibility/2006" xmlns:o="urn:schemas-microsoft-com:office:office" xmlns:r="http://schemas.openxmlformats.org/officeDocument/2006/relationships" xmlns:m="http://schemas.openxmlformats.org/officeDocument/2006/math" xmlns:v="urn:schemas-microsoft-com:vml" xmlns:wp14="http://schemas.microsoft.com/office/word/2010/wordprocessingDrawing" xmlns:wp="http://schemas.openxmlformats.org/drawingml/2006/wordprocessingDrawing" xmlns:w10="urn:schemas-microsoft-com:office:word" xmlns:w="http://schemas.openxmlformats.org/wordprocessingml/2006/main" xmlns:w14="http://schemas.microsoft.com/office/word/2010/wordml" xmlns:w15="http://schemas.microsoft.com/office/word/2012/wordml" xmlns:w16se="http://schemas.microsoft.com/office/word/2015/wordml/symex" xmlns:wpg="http://schemas.microsoft.com/office/word/2010/wordprocessingGroup" xmlns:wpi="http://schemas.microsoft.com/office/word/2010/wordprocessingInk" xmlns:wne="http://schemas.microsoft.com/office/word/2006/wordml" xmlns:wps="http://schemas.microsoft.com/office/word/2010/wordprocessingShape" mc:Ignorable="w14 w15 w16se wp14">
+  <w:comment w:id="0" w:author="Ivan Ramler" w:date="2023-06-15T10:20:00Z" w:initials="IR">
+    <w:p>
+      <w:pPr>
+        <w:pStyle w:val="CommentText"/>
+      </w:pPr>
+      <w:r>
+        <w:rPr>
+          <w:rStyle w:val="CommentReference"/>
+        </w:rPr>
+        <w:annotationRef/>
+      </w:r>
+      <w:r>
+        <w:t>Dataset name and description (2002 to 2021) don’t match</w:t>
+      </w:r>
+    </w:p>
+  </w:comment>
+  <w:comment w:id="1" w:author="Ivan Ramler" w:date="2023-06-15T10:21:00Z" w:initials="IR">
+    <w:p>
+      <w:pPr>
+        <w:pStyle w:val="CommentText"/>
+      </w:pPr>
+      <w:r>
+        <w:rPr>
+          <w:rStyle w:val="CommentReference"/>
+        </w:rPr>
+        <w:annotationRef/>
+      </w:r>
+      <w:r>
+        <w:t>Swim times too, correct?</w:t>
+      </w:r>
+    </w:p>
+  </w:comment>
+  <w:comment w:id="2" w:author="Ivan Ramler" w:date="2023-06-15T10:22:00Z" w:initials="IR">
+    <w:p>
+      <w:pPr>
+        <w:pStyle w:val="CommentText"/>
+      </w:pPr>
+      <w:r>
+        <w:rPr>
+          <w:rStyle w:val="CommentReference"/>
+        </w:rPr>
+        <w:annotationRef/>
+      </w:r>
+      <w:r>
+        <w:t>Maybe toss the plot(s) in here?</w:t>
+      </w:r>
+    </w:p>
+  </w:comment>
+  <w:comment w:id="3" w:author="Ivan Ramler" w:date="2023-06-15T10:24:00Z" w:initials="IR">
+    <w:p>
+      <w:pPr>
+        <w:pStyle w:val="CommentText"/>
+      </w:pPr>
+      <w:r>
+        <w:rPr>
+          <w:rStyle w:val="CommentReference"/>
+        </w:rPr>
+        <w:annotationRef/>
+      </w:r>
+      <w:r>
+        <w:t xml:space="preserve">I would use a real athlete’s info (including by name) here and also calculate the residual. </w:t>
+      </w:r>
+    </w:p>
+  </w:comment>
+  <w:comment w:id="4" w:author="Ivan Ramler" w:date="2023-06-15T10:25:00Z" w:initials="IR">
+    <w:p>
+      <w:pPr>
+        <w:pStyle w:val="CommentText"/>
+      </w:pPr>
+      <w:r>
+        <w:rPr>
+          <w:rStyle w:val="CommentReference"/>
+        </w:rPr>
+        <w:annotationRef/>
+      </w:r>
+      <w:r>
+        <w:t>For an activity handout used by others, I would split this off as its own question to make sure it is hammered in.</w:t>
+      </w:r>
+    </w:p>
+  </w:comment>
+</w:comments>
+</file>
+
+<file path=word/commentsExtended.xml><?xml version="1.0" encoding="utf-8"?>
+<w15:commentsEx xmlns:wpc="http://schemas.microsoft.com/office/word/2010/wordprocessingCanvas" xmlns:cx="http://schemas.microsoft.com/office/drawing/2014/chartex" xmlns:cx1="http://schemas.microsoft.com/office/drawing/2015/9/8/chartex" xmlns:mc="http://schemas.openxmlformats.org/markup-compatibility/2006" xmlns:o="urn:schemas-microsoft-com:office:office" xmlns:r="http://schemas.openxmlformats.org/officeDocument/2006/relationships" xmlns:m="http://schemas.openxmlformats.org/officeDocument/2006/math" xmlns:v="urn:schemas-microsoft-com:vml" xmlns:wp14="http://schemas.microsoft.com/office/word/2010/wordprocessingDrawing" xmlns:wp="http://schemas.openxmlformats.org/drawingml/2006/wordprocessingDrawing" xmlns:w10="urn:schemas-microsoft-com:office:word" xmlns:w="http://schemas.openxmlformats.org/wordprocessingml/2006/main" xmlns:w14="http://schemas.microsoft.com/office/word/2010/wordml" xmlns:w15="http://schemas.microsoft.com/office/word/2012/wordml" xmlns:w16se="http://schemas.microsoft.com/office/word/2015/wordml/symex" xmlns:wpg="http://schemas.microsoft.com/office/word/2010/wordprocessingGroup" xmlns:wpi="http://schemas.microsoft.com/office/word/2010/wordprocessingInk" xmlns:wne="http://schemas.microsoft.com/office/word/2006/wordml" xmlns:wps="http://schemas.microsoft.com/office/word/2010/wordprocessingShape" mc:Ignorable="w14 w15 w16se wp14">
+  <w15:commentEx w15:paraId="4180277F" w15:done="0"/>
+  <w15:commentEx w15:paraId="7F2C7DFD" w15:done="0"/>
+  <w15:commentEx w15:paraId="16CF045D" w15:done="0"/>
+  <w15:commentEx w15:paraId="204A48BC" w15:done="0"/>
+  <w15:commentEx w15:paraId="00EA1E10" w15:done="0"/>
+</w15:commentsEx>
 </file>
 
 <file path=word/endnotes.xml><?xml version="1.0" encoding="utf-8"?>
@@ -4451,6 +4591,14 @@
     <w:abstractNumId w:val="2"/>
   </w:num>
 </w:numbering>
+</file>
+
+<file path=word/people.xml><?xml version="1.0" encoding="utf-8"?>
+<w15:people xmlns:wpc="http://schemas.microsoft.com/office/word/2010/wordprocessingCanvas" xmlns:cx="http://schemas.microsoft.com/office/drawing/2014/chartex" xmlns:cx1="http://schemas.microsoft.com/office/drawing/2015/9/8/chartex" xmlns:mc="http://schemas.openxmlformats.org/markup-compatibility/2006" xmlns:o="urn:schemas-microsoft-com:office:office" xmlns:r="http://schemas.openxmlformats.org/officeDocument/2006/relationships" xmlns:m="http://schemas.openxmlformats.org/officeDocument/2006/math" xmlns:v="urn:schemas-microsoft-com:vml" xmlns:wp14="http://schemas.microsoft.com/office/word/2010/wordprocessingDrawing" xmlns:wp="http://schemas.openxmlformats.org/drawingml/2006/wordprocessingDrawing" xmlns:w10="urn:schemas-microsoft-com:office:word" xmlns:w="http://schemas.openxmlformats.org/wordprocessingml/2006/main" xmlns:w14="http://schemas.microsoft.com/office/word/2010/wordml" xmlns:w15="http://schemas.microsoft.com/office/word/2012/wordml" xmlns:w16se="http://schemas.microsoft.com/office/word/2015/wordml/symex" xmlns:wpg="http://schemas.microsoft.com/office/word/2010/wordprocessingGroup" xmlns:wpi="http://schemas.microsoft.com/office/word/2010/wordprocessingInk" xmlns:wne="http://schemas.microsoft.com/office/word/2006/wordml" xmlns:wps="http://schemas.microsoft.com/office/word/2010/wordprocessingShape" mc:Ignorable="w14 w15 w16se wp14">
+  <w15:person w15:author="Ivan Ramler">
+    <w15:presenceInfo w15:providerId="AD" w15:userId="S-1-5-21-484763869-412668190-725345543-24282"/>
+  </w15:person>
+</w15:people>
 </file>
 
 <file path=word/styles.xml><?xml version="1.0" encoding="utf-8"?>
@@ -5012,6 +5160,74 @@
       <w:color w:val="808080"/>
     </w:rPr>
   </w:style>
+  <w:style w:type="character" w:styleId="CommentReference">
+    <w:name w:val="annotation reference"/>
+    <w:basedOn w:val="DefaultParagraphFont"/>
+    <w:uiPriority w:val="99"/>
+    <w:semiHidden/>
+    <w:unhideWhenUsed/>
+    <w:rsid w:val="007A5D5E"/>
+    <w:rPr>
+      <w:sz w:val="16"/>
+      <w:szCs w:val="16"/>
+    </w:rPr>
+  </w:style>
+  <w:style w:type="paragraph" w:styleId="CommentText">
+    <w:name w:val="annotation text"/>
+    <w:basedOn w:val="Normal"/>
+    <w:link w:val="CommentTextChar"/>
+    <w:uiPriority w:val="99"/>
+    <w:semiHidden/>
+    <w:unhideWhenUsed/>
+    <w:rsid w:val="007A5D5E"/>
+    <w:pPr>
+      <w:spacing w:line="240" w:lineRule="auto"/>
+    </w:pPr>
+    <w:rPr>
+      <w:sz w:val="20"/>
+      <w:szCs w:val="20"/>
+    </w:rPr>
+  </w:style>
+  <w:style w:type="character" w:customStyle="1" w:styleId="CommentTextChar">
+    <w:name w:val="Comment Text Char"/>
+    <w:basedOn w:val="DefaultParagraphFont"/>
+    <w:link w:val="CommentText"/>
+    <w:uiPriority w:val="99"/>
+    <w:semiHidden/>
+    <w:rsid w:val="007A5D5E"/>
+    <w:rPr>
+      <w:sz w:val="20"/>
+      <w:szCs w:val="20"/>
+    </w:rPr>
+  </w:style>
+  <w:style w:type="paragraph" w:styleId="CommentSubject">
+    <w:name w:val="annotation subject"/>
+    <w:basedOn w:val="CommentText"/>
+    <w:next w:val="CommentText"/>
+    <w:link w:val="CommentSubjectChar"/>
+    <w:uiPriority w:val="99"/>
+    <w:semiHidden/>
+    <w:unhideWhenUsed/>
+    <w:rsid w:val="007A5D5E"/>
+    <w:rPr>
+      <w:b/>
+      <w:bCs/>
+    </w:rPr>
+  </w:style>
+  <w:style w:type="character" w:customStyle="1" w:styleId="CommentSubjectChar">
+    <w:name w:val="Comment Subject Char"/>
+    <w:basedOn w:val="CommentTextChar"/>
+    <w:link w:val="CommentSubject"/>
+    <w:uiPriority w:val="99"/>
+    <w:semiHidden/>
+    <w:rsid w:val="007A5D5E"/>
+    <w:rPr>
+      <w:b/>
+      <w:bCs/>
+      <w:sz w:val="20"/>
+      <w:szCs w:val="20"/>
+    </w:rPr>
+  </w:style>
 </w:styles>
 </file>
 

</xml_diff>